<commit_message>
modify the task document
</commit_message>
<xml_diff>
--- a/Second Stage Mission.docx
+++ b/Second Stage Mission.docx
@@ -7,6 +7,101 @@
         <w:pStyle w:val="1"/>
       </w:pPr>
       <w:r>
+        <w:t>纲领</w:t>
+      </w:r>
+    </w:p>
+    <w:p>
+      <w:r>
+        <w:rPr>
+          <w:noProof/>
+        </w:rPr>
+        <w:drawing>
+          <wp:inline distT="0" distB="0" distL="0" distR="0" wp14:anchorId="1BB57B3B" wp14:editId="168BAC74">
+            <wp:extent cx="5274310" cy="3466465"/>
+            <wp:effectExtent l="0" t="0" r="2540" b="635"/>
+            <wp:docPr id="1" name="图片 1"/>
+            <wp:cNvGraphicFramePr>
+              <a:graphicFrameLocks xmlns:a="http://schemas.openxmlformats.org/drawingml/2006/main" noChangeAspect="1"/>
+            </wp:cNvGraphicFramePr>
+            <a:graphic xmlns:a="http://schemas.openxmlformats.org/drawingml/2006/main">
+              <a:graphicData uri="http://schemas.openxmlformats.org/drawingml/2006/picture">
+                <pic:pic xmlns:pic="http://schemas.openxmlformats.org/drawingml/2006/picture">
+                  <pic:nvPicPr>
+                    <pic:cNvPr id="1" name=""/>
+                    <pic:cNvPicPr/>
+                  </pic:nvPicPr>
+                  <pic:blipFill>
+                    <a:blip r:embed="rId4"/>
+                    <a:stretch>
+                      <a:fillRect/>
+                    </a:stretch>
+                  </pic:blipFill>
+                  <pic:spPr>
+                    <a:xfrm>
+                      <a:off x="0" y="0"/>
+                      <a:ext cx="5274310" cy="3466465"/>
+                    </a:xfrm>
+                    <a:prstGeom prst="rect">
+                      <a:avLst/>
+                    </a:prstGeom>
+                  </pic:spPr>
+                </pic:pic>
+              </a:graphicData>
+            </a:graphic>
+          </wp:inline>
+        </w:drawing>
+      </w:r>
+    </w:p>
+    <w:p>
+      <w:r>
+        <w:rPr>
+          <w:rFonts w:hint="eastAsia"/>
+        </w:rPr>
+        <w:t>先从对数据预处理，数据可视化开始</w:t>
+      </w:r>
+      <w:r>
+        <w:rPr>
+          <w:rFonts w:hint="eastAsia"/>
+        </w:rPr>
+        <w:t>，这两方面比较简单</w:t>
+      </w:r>
+      <w:r>
+        <w:rPr>
+          <w:rFonts w:hint="eastAsia"/>
+        </w:rPr>
+        <w:t>，当你会用数据的时候，</w:t>
+      </w:r>
+      <w:r>
+        <w:rPr>
+          <w:rFonts w:hint="eastAsia"/>
+        </w:rPr>
+        <w:t>收集数据时</w:t>
+      </w:r>
+      <w:r>
+        <w:rPr>
+          <w:rFonts w:hint="eastAsia"/>
+        </w:rPr>
+        <w:t>就知道要那些数据，该存那些数据</w:t>
+      </w:r>
+      <w:r>
+        <w:rPr>
+          <w:rFonts w:hint="eastAsia"/>
+        </w:rPr>
+        <w:t>。</w:t>
+      </w:r>
+    </w:p>
+    <w:p>
+      <w:pPr>
+        <w:rPr>
+          <w:rFonts w:hint="eastAsia"/>
+        </w:rPr>
+      </w:pPr>
+    </w:p>
+    <w:p>
+      <w:pPr>
+        <w:pStyle w:val="1"/>
+      </w:pPr>
+      <w:r>
         <w:rPr>
           <w:rFonts w:hint="eastAsia"/>
         </w:rPr>
@@ -54,22 +149,46 @@
       <w:r>
         <w:rPr>
           <w:rFonts w:hint="eastAsia"/>
+          <w:color w:val="FF0000"/>
         </w:rPr>
         <w:t>python</w:t>
       </w:r>
       <w:r>
         <w:rPr>
           <w:rFonts w:hint="eastAsia"/>
+          <w:color w:val="FF0000"/>
         </w:rPr>
         <w:t>代码规范</w:t>
       </w:r>
-    </w:p>
-    <w:p>
-      <w:pPr>
-        <w:rPr>
-          <w:rFonts w:hint="eastAsia"/>
-        </w:rPr>
-      </w:pPr>
+      <w:r>
+        <w:rPr>
+          <w:rFonts w:hint="eastAsia"/>
+          <w:color w:val="FF0000"/>
+        </w:rPr>
+        <w:t>（</w:t>
+      </w:r>
+      <w:r>
+        <w:rPr>
+          <w:rFonts w:hint="eastAsia"/>
+          <w:color w:val="FF0000"/>
+        </w:rPr>
+        <w:t>2</w:t>
+      </w:r>
+      <w:r>
+        <w:rPr>
+          <w:color w:val="FF0000"/>
+        </w:rPr>
+        <w:t>019.5.6-2019-5.7</w:t>
+      </w:r>
+      <w:r>
+        <w:rPr>
+          <w:rFonts w:hint="eastAsia"/>
+          <w:color w:val="FF0000"/>
+        </w:rPr>
+        <w:t>）</w:t>
+      </w:r>
+    </w:p>
+    <w:p>
       <w:r>
         <w:tab/>
       </w:r>
@@ -82,6 +201,167 @@
     </w:p>
     <w:p>
       <w:pPr>
+        <w:ind w:firstLine="720"/>
+      </w:pPr>
+      <w:r>
+        <w:rPr>
+          <w:rFonts w:hint="eastAsia"/>
+        </w:rPr>
+        <w:t>看过的一些资料（比较基础）：</w:t>
+      </w:r>
+    </w:p>
+    <w:p>
+      <w:pPr>
+        <w:ind w:firstLine="720"/>
+      </w:pPr>
+      <w:hyperlink r:id="rId5" w:history="1">
+        <w:r>
+          <w:rPr>
+            <w:rStyle w:val="a3"/>
+          </w:rPr>
+          <w:t>https://zh-google-styleguide.readthedocs.io/en/latest/google-python-styleguide/python_style_rules/</w:t>
+        </w:r>
+      </w:hyperlink>
+    </w:p>
+    <w:p>
+      <w:pPr>
+        <w:ind w:firstLine="720"/>
+      </w:pPr>
+      <w:hyperlink r:id="rId6" w:history="1">
+        <w:r>
+          <w:rPr>
+            <w:rStyle w:val="a3"/>
+          </w:rPr>
+          <w:t>https://www.jianshu.com/p/8b6c425b65a6</w:t>
+        </w:r>
+      </w:hyperlink>
+    </w:p>
+    <w:p>
+      <w:pPr>
+        <w:ind w:firstLine="720"/>
+        <w:rPr>
+          <w:rFonts w:hint="eastAsia"/>
+        </w:rPr>
+      </w:pPr>
+    </w:p>
+    <w:p>
+      <w:pPr>
+        <w:pStyle w:val="2"/>
+        <w:rPr>
+          <w:color w:val="FF0000"/>
+        </w:rPr>
+      </w:pPr>
+      <w:r>
+        <w:rPr>
+          <w:rFonts w:hint="eastAsia"/>
+          <w:color w:val="FF0000"/>
+        </w:rPr>
+        <w:t>三：简单的</w:t>
+      </w:r>
+      <w:r>
+        <w:rPr>
+          <w:rFonts w:hint="eastAsia"/>
+          <w:color w:val="FF0000"/>
+        </w:rPr>
+        <w:t>Git</w:t>
+      </w:r>
+      <w:r>
+        <w:rPr>
+          <w:rFonts w:hint="eastAsia"/>
+          <w:color w:val="FF0000"/>
+        </w:rPr>
+        <w:t>学习</w:t>
+      </w:r>
+      <w:r>
+        <w:rPr>
+          <w:rFonts w:hint="eastAsia"/>
+          <w:color w:val="FF0000"/>
+        </w:rPr>
+        <w:t>（</w:t>
+      </w:r>
+      <w:r>
+        <w:rPr>
+          <w:rFonts w:hint="eastAsia"/>
+          <w:color w:val="FF0000"/>
+        </w:rPr>
+        <w:t>2</w:t>
+      </w:r>
+      <w:r>
+        <w:rPr>
+          <w:color w:val="FF0000"/>
+        </w:rPr>
+        <w:t>019.5.7- ...</w:t>
+      </w:r>
+      <w:r>
+        <w:rPr>
+          <w:rFonts w:hint="eastAsia"/>
+          <w:color w:val="FF0000"/>
+        </w:rPr>
+        <w:t>）</w:t>
+      </w:r>
+    </w:p>
+    <w:p>
+      <w:r>
+        <w:tab/>
+      </w:r>
+      <w:r>
+        <w:rPr>
+          <w:rFonts w:hint="eastAsia"/>
+        </w:rPr>
+        <w:t>用来托管你的代码。</w:t>
+      </w:r>
+    </w:p>
+    <w:p>
+      <w:pPr>
+        <w:rPr>
+          <w:color w:val="FF0000"/>
+        </w:rPr>
+      </w:pPr>
+      <w:r>
+        <w:rPr>
+          <w:color w:val="FF0000"/>
+        </w:rPr>
+        <w:tab/>
+      </w:r>
+      <w:r>
+        <w:rPr>
+          <w:rFonts w:hint="eastAsia"/>
+        </w:rPr>
+        <w:t>也只有自己百度</w:t>
+      </w:r>
+      <w:r>
+        <w:rPr>
+          <w:rFonts w:hint="eastAsia"/>
+        </w:rPr>
+        <w:t>，我直接看的思维导图学习</w:t>
+      </w:r>
+      <w:r>
+        <w:rPr>
+          <w:rFonts w:hint="eastAsia"/>
+        </w:rPr>
+        <w:t>（下面</w:t>
+      </w:r>
+      <w:r>
+        <w:rPr>
+          <w:rFonts w:hint="eastAsia"/>
+        </w:rPr>
+        <w:t>github</w:t>
+      </w:r>
+      <w:r>
+        <w:rPr>
+          <w:rFonts w:hint="eastAsia"/>
+        </w:rPr>
+        <w:t>链接里有）</w:t>
+      </w:r>
+      <w:r>
+        <w:rPr>
+          <w:rFonts w:hint="eastAsia"/>
+        </w:rPr>
+        <w:t>，有问题问就是了，我不可能全部都给你安排了</w:t>
+      </w:r>
+    </w:p>
+    <w:p>
+      <w:pPr>
         <w:pStyle w:val="1"/>
       </w:pPr>
       <w:r>
@@ -99,10 +379,41 @@
         <w:rPr>
           <w:rFonts w:hint="eastAsia"/>
         </w:rPr>
-        <w:t>一：实战任务</w:t>
-      </w:r>
-    </w:p>
-    <w:p>
+        <w:t>一：</w:t>
+      </w:r>
+      <w:r>
+        <w:rPr>
+          <w:rFonts w:hint="eastAsia"/>
+          <w:color w:val="FF0000"/>
+        </w:rPr>
+        <w:t>实战任务</w:t>
+      </w:r>
+      <w:r>
+        <w:rPr>
+          <w:rFonts w:hint="eastAsia"/>
+          <w:color w:val="FF0000"/>
+        </w:rPr>
+        <w:t>（</w:t>
+      </w:r>
+      <w:r>
+        <w:rPr>
+          <w:rFonts w:hint="eastAsia"/>
+          <w:color w:val="FF0000"/>
+        </w:rPr>
+        <w:t>重</w:t>
+      </w:r>
+      <w:r>
+        <w:rPr>
+          <w:rFonts w:hint="eastAsia"/>
+          <w:color w:val="FF0000"/>
+        </w:rPr>
+        <w:t>）</w:t>
+      </w:r>
+    </w:p>
+    <w:p>
+      <w:pPr>
+        <w:ind w:firstLine="720"/>
+      </w:pPr>
       <w:r>
         <w:rPr>
           <w:rFonts w:hint="eastAsia"/>
@@ -201,7 +512,7 @@
                     </pic:cNvPicPr>
                   </pic:nvPicPr>
                   <pic:blipFill>
-                    <a:blip r:embed="rId4">
+                    <a:blip r:embed="rId7">
                       <a:extLst>
                         <a:ext uri="{28A0092B-C50C-407E-A947-70E740481C1C}">
                           <a14:useLocalDpi xmlns:a14="http://schemas.microsoft.com/office/drawing/2010/main" val="0"/>
@@ -232,18 +543,17 @@
           </wp:inline>
         </w:drawing>
       </w:r>
-      <w:bookmarkStart w:id="0" w:name="_GoBack"/>
-      <w:bookmarkEnd w:id="0"/>
-    </w:p>
-    <w:p>
-      <w:pPr>
-        <w:rPr>
-          <w:rFonts w:hint="eastAsia"/>
+    </w:p>
+    <w:p>
+      <w:pPr>
+        <w:rPr>
+          <w:color w:val="FF0000"/>
         </w:rPr>
       </w:pPr>
       <w:r>
         <w:rPr>
           <w:rStyle w:val="30"/>
+          <w:color w:val="FF0000"/>
         </w:rPr>
         <w:t>数据</w:t>
       </w:r>
@@ -251,11 +561,23 @@
         <w:rPr>
           <w:rStyle w:val="30"/>
           <w:rFonts w:hint="eastAsia"/>
+          <w:color w:val="FF0000"/>
         </w:rPr>
         <w:t>：</w:t>
       </w:r>
-      <w:bookmarkStart w:id="1" w:name="OLE_LINK1"/>
-      <w:r>
+      <w:bookmarkStart w:id="0" w:name="OLE_LINK1"/>
+      <w:r>
+        <w:rPr>
+          <w:rStyle w:val="30"/>
+          <w:rFonts w:hint="eastAsia"/>
+          <w:color w:val="FF0000"/>
+        </w:rPr>
+        <w:t xml:space="preserve"> </w:t>
+      </w:r>
+      <w:r>
+        <w:rPr>
+          <w:color w:val="FF0000"/>
+        </w:rPr>
         <w:object w:dxaOrig="1533" w:dyaOrig="1111" w14:anchorId="4D78ACA0">
           <v:shapetype id="_x0000_t75" coordsize="21600,21600" o:spt="75" o:preferrelative="t" path="m@4@5l@4@11@9@11@9@5xe" filled="f" stroked="f">
             <v:stroke joinstyle="miter"/>
@@ -276,75 +598,203 @@
             <v:path o:extrusionok="f" gradientshapeok="t" o:connecttype="rect"/>
             <o:lock v:ext="edit" aspectratio="t"/>
           </v:shapetype>
-          <v:shape id="_x0000_i1027" type="#_x0000_t75" style="width:76.4pt;height:55.7pt" o:ole="">
-            <v:imagedata r:id="rId5" o:title=""/>
+          <v:shape id="_x0000_i1025" type="#_x0000_t75" style="width:76.4pt;height:55.7pt" o:ole="">
+            <v:imagedata r:id="rId8" o:title=""/>
           </v:shape>
-          <o:OLEObject Type="Embed" ProgID="Excel.SheetMacroEnabled.12" ShapeID="_x0000_i1027" DrawAspect="Icon" ObjectID="_1618650717" r:id="rId6"/>
+          <o:OLEObject Type="Embed" ProgID="Excel.SheetMacroEnabled.12" ShapeID="_x0000_i1025" DrawAspect="Icon" ObjectID="_1618659046" r:id="rId9"/>
         </w:object>
       </w:r>
+      <w:bookmarkEnd w:id="0"/>
+    </w:p>
+    <w:p>
+      <w:pPr>
+        <w:rPr>
+          <w:color w:val="FF0000"/>
+        </w:rPr>
+      </w:pPr>
+      <w:r>
+        <w:rPr>
+          <w:rFonts w:hint="eastAsia"/>
+          <w:color w:val="FF0000"/>
+        </w:rPr>
+        <w:t>可以从链接下载：</w:t>
+      </w:r>
+      <w:hyperlink r:id="rId10" w:history="1">
+        <w:r>
+          <w:rPr>
+            <w:rStyle w:val="a3"/>
+          </w:rPr>
+          <w:t>https://github.com/SmartDengC/Temporary-Rep.git</w:t>
+        </w:r>
+      </w:hyperlink>
+    </w:p>
+    <w:p>
+      <w:pPr>
+        <w:rPr>
+          <w:rFonts w:asciiTheme="majorHAnsi" w:eastAsiaTheme="majorEastAsia" w:hAnsiTheme="majorHAnsi" w:cstheme="majorBidi"/>
+          <w:color w:val="FF0000"/>
+          <w:szCs w:val="24"/>
+        </w:rPr>
+      </w:pPr>
+      <w:r>
+        <w:rPr>
+          <w:rFonts w:hint="eastAsia"/>
+          <w:color w:val="FF0000"/>
+        </w:rPr>
+        <w:t>？怎么从</w:t>
+      </w:r>
+      <w:r>
+        <w:rPr>
+          <w:rFonts w:hint="eastAsia"/>
+          <w:color w:val="FF0000"/>
+        </w:rPr>
+        <w:t>github</w:t>
+      </w:r>
+      <w:r>
+        <w:rPr>
+          <w:rFonts w:hint="eastAsia"/>
+          <w:color w:val="FF0000"/>
+        </w:rPr>
+        <w:t>下载文件？</w:t>
+      </w:r>
+    </w:p>
+    <w:p>
+      <w:pPr>
+        <w:pStyle w:val="2"/>
+      </w:pPr>
+      <w:r>
+        <w:rPr>
+          <w:rFonts w:hint="eastAsia"/>
+        </w:rPr>
+        <w:lastRenderedPageBreak/>
+        <w:t>二：</w:t>
+      </w:r>
+      <w:r>
+        <w:rPr>
+          <w:rFonts w:hint="eastAsia"/>
+          <w:color w:val="FF0000"/>
+        </w:rPr>
+        <w:t>充分学习一些库</w:t>
+      </w:r>
+    </w:p>
+    <w:p>
+      <w:pPr>
+        <w:ind w:firstLine="720"/>
+      </w:pPr>
+      <w:r>
+        <w:rPr>
+          <w:rFonts w:hint="eastAsia"/>
+        </w:rPr>
+        <w:t>比如说</w:t>
+      </w:r>
+      <w:r>
+        <w:rPr>
+          <w:rFonts w:hint="eastAsia"/>
+        </w:rPr>
+        <w:t xml:space="preserve"> </w:t>
+      </w:r>
+      <w:r>
+        <w:rPr>
+          <w:rFonts w:hint="eastAsia"/>
+        </w:rPr>
+        <w:t>M</w:t>
+      </w:r>
+      <w:r>
+        <w:rPr>
+          <w:rFonts w:hint="eastAsia"/>
+        </w:rPr>
+        <w:t>atplotlib</w:t>
+      </w:r>
+      <w:r>
+        <w:rPr>
+          <w:rFonts w:hint="eastAsia"/>
+        </w:rPr>
+        <w:t>、</w:t>
+      </w:r>
+      <w:r>
+        <w:t>N</w:t>
+      </w:r>
+      <w:r>
+        <w:rPr>
+          <w:rFonts w:hint="eastAsia"/>
+        </w:rPr>
+        <w:t>umpy</w:t>
+      </w:r>
+      <w:r>
+        <w:rPr>
+          <w:rFonts w:hint="eastAsia"/>
+        </w:rPr>
+        <w:t>、</w:t>
+      </w:r>
+      <w:r>
+        <w:t>S</w:t>
+      </w:r>
+      <w:r>
+        <w:rPr>
+          <w:rFonts w:hint="eastAsia"/>
+        </w:rPr>
+        <w:t>cipy</w:t>
+      </w:r>
+      <w:r>
+        <w:rPr>
+          <w:rFonts w:hint="eastAsia"/>
+        </w:rPr>
+        <w:t>、</w:t>
+      </w:r>
+      <w:r>
+        <w:t xml:space="preserve"> </w:t>
+      </w:r>
+      <w:r>
+        <w:t>P</w:t>
+      </w:r>
+      <w:r>
+        <w:rPr>
+          <w:rFonts w:hint="eastAsia"/>
+        </w:rPr>
+        <w:t>andas</w:t>
+      </w:r>
+      <w:r>
+        <w:t xml:space="preserve"> </w:t>
+      </w:r>
+      <w:r>
+        <w:rPr>
+          <w:rFonts w:hint="eastAsia"/>
+        </w:rPr>
+        <w:t>，</w:t>
+      </w:r>
+    </w:p>
+    <w:p>
+      <w:pPr>
+        <w:ind w:firstLine="720"/>
+      </w:pPr>
+      <w:r>
+        <w:rPr>
+          <w:rFonts w:hint="eastAsia"/>
+        </w:rPr>
+        <w:t>（</w:t>
+      </w:r>
+      <w:r>
+        <w:rPr>
+          <w:rFonts w:hint="eastAsia"/>
+        </w:rPr>
+        <w:t>资料可以给你</w:t>
+      </w:r>
+      <w:r>
+        <w:rPr>
+          <w:rFonts w:hint="eastAsia"/>
+        </w:rPr>
+        <w:t>，需要单独烤</w:t>
+      </w:r>
+      <w:bookmarkStart w:id="1" w:name="_GoBack"/>
       <w:bookmarkEnd w:id="1"/>
-    </w:p>
-    <w:p>
-      <w:pPr>
-        <w:pStyle w:val="2"/>
-      </w:pPr>
-      <w:r>
-        <w:rPr>
-          <w:rFonts w:hint="eastAsia"/>
-        </w:rPr>
-        <w:t>二：充分学习一些库</w:t>
-      </w:r>
-    </w:p>
-    <w:p>
-      <w:r>
-        <w:rPr>
-          <w:rFonts w:hint="eastAsia"/>
-        </w:rPr>
-        <w:t>比如说</w:t>
-      </w:r>
-      <w:r>
-        <w:rPr>
-          <w:rFonts w:hint="eastAsia"/>
-        </w:rPr>
-        <w:t xml:space="preserve"> matplotlib</w:t>
-      </w:r>
-      <w:r>
-        <w:t xml:space="preserve"> </w:t>
-      </w:r>
-      <w:r>
-        <w:rPr>
-          <w:rFonts w:hint="eastAsia"/>
-        </w:rPr>
-        <w:t>numpy</w:t>
-      </w:r>
-      <w:r>
-        <w:t xml:space="preserve"> </w:t>
-      </w:r>
-      <w:r>
-        <w:rPr>
-          <w:rFonts w:hint="eastAsia"/>
-        </w:rPr>
-        <w:t>scipy</w:t>
-      </w:r>
-      <w:r>
-        <w:t xml:space="preserve"> </w:t>
-      </w:r>
-      <w:r>
-        <w:rPr>
-          <w:rFonts w:hint="eastAsia"/>
-        </w:rPr>
-        <w:t>pandas</w:t>
-      </w:r>
-      <w:r>
-        <w:t xml:space="preserve"> </w:t>
-      </w:r>
-      <w:r>
-        <w:rPr>
-          <w:rFonts w:hint="eastAsia"/>
-        </w:rPr>
-        <w:t>，后面还会在学习</w:t>
-      </w:r>
-    </w:p>
+      <w:r>
+        <w:rPr>
+          <w:rFonts w:hint="eastAsia"/>
+        </w:rPr>
+        <w:t>）</w:t>
+      </w:r>
+    </w:p>
+    <w:p/>
     <w:sectPr>
       <w:pgSz w:w="11906" w:h="16838"/>
       <w:pgMar w:top="1440" w:right="1800" w:bottom="1440" w:left="1800" w:header="851" w:footer="992" w:gutter="0"/>
@@ -772,18 +1222,18 @@
     <w:link w:val="10"/>
     <w:uiPriority w:val="9"/>
     <w:qFormat/>
-    <w:rsid w:val="00BC1DA4"/>
+    <w:rsid w:val="00ED58B4"/>
     <w:pPr>
       <w:keepNext/>
       <w:keepLines/>
       <w:spacing w:before="360" w:after="360"/>
-      <w:jc w:val="left"/>
+      <w:jc w:val="center"/>
       <w:outlineLvl w:val="0"/>
     </w:pPr>
     <w:rPr>
       <w:rFonts w:ascii="黑体" w:eastAsiaTheme="majorEastAsia" w:hAnsi="黑体" w:cstheme="majorBidi"/>
       <w:b/>
-      <w:sz w:val="28"/>
+      <w:sz w:val="32"/>
       <w:szCs w:val="32"/>
     </w:rPr>
   </w:style>
@@ -861,12 +1311,12 @@
     <w:basedOn w:val="a0"/>
     <w:link w:val="1"/>
     <w:uiPriority w:val="9"/>
-    <w:rsid w:val="00BC1DA4"/>
+    <w:rsid w:val="00ED58B4"/>
     <w:rPr>
       <w:rFonts w:ascii="黑体" w:eastAsiaTheme="majorEastAsia" w:hAnsi="黑体" w:cstheme="majorBidi"/>
       <w:b/>
       <w:color w:val="000000" w:themeColor="text1"/>
-      <w:sz w:val="28"/>
+      <w:sz w:val="32"/>
       <w:szCs w:val="32"/>
     </w:rPr>
   </w:style>
@@ -895,6 +1345,29 @@
       <w:color w:val="1F3763" w:themeColor="accent1" w:themeShade="7F"/>
       <w:sz w:val="24"/>
       <w:szCs w:val="24"/>
+    </w:rPr>
+  </w:style>
+  <w:style w:type="character" w:styleId="a3">
+    <w:name w:val="Hyperlink"/>
+    <w:basedOn w:val="a0"/>
+    <w:uiPriority w:val="99"/>
+    <w:unhideWhenUsed/>
+    <w:rsid w:val="008108F6"/>
+    <w:rPr>
+      <w:color w:val="0563C1" w:themeColor="hyperlink"/>
+      <w:u w:val="single"/>
+    </w:rPr>
+  </w:style>
+  <w:style w:type="character" w:styleId="a4">
+    <w:name w:val="Unresolved Mention"/>
+    <w:basedOn w:val="a0"/>
+    <w:uiPriority w:val="99"/>
+    <w:semiHidden/>
+    <w:unhideWhenUsed/>
+    <w:rsid w:val="008108F6"/>
+    <w:rPr>
+      <w:color w:val="605E5C"/>
+      <w:shd w:val="clear" w:color="auto" w:fill="E1DFDD"/>
     </w:rPr>
   </w:style>
 </w:styles>

</xml_diff>